<commit_message>
estados de la solicitud de cambio
</commit_message>
<xml_diff>
--- a/documentos/PCC.docx
+++ b/documentos/PCC.docx
@@ -130,21 +130,9 @@
                           <w:sz w:val="48"/>
                           <w:szCs w:val="48"/>
                         </w:rPr>
-                        <w:t xml:space="preserve"> </w:t>
-                      </w:r>
-                      <w:proofErr w:type="spellStart"/>
-                      <w:r>
-                        <w:rPr>
-                          <w:rFonts w:ascii="Gill Sans MT" w:hAnsi="Gill Sans MT"/>
-                          <w:b/>
-                          <w:color w:val="0099FF"/>
-                          <w:sz w:val="48"/>
-                          <w:szCs w:val="48"/>
-                        </w:rPr>
-                        <w:t>Dev</w:t>
+                        <w:t xml:space="preserve"> Dev</w:t>
                       </w:r>
                       <w:bookmarkEnd w:id="1"/>
-                      <w:proofErr w:type="spellEnd"/>
                     </w:p>
                   </w:txbxContent>
                 </v:textbox>
@@ -959,10 +947,10 @@
           <w:rFonts w:ascii="NewsGotT" w:hAnsi="NewsGotT" w:hint="eastAsia"/>
         </w:rPr>
       </w:pPr>
-      <w:bookmarkStart w:id="1" w:name="_Toc452417191"/>
-      <w:bookmarkStart w:id="2" w:name="_Toc452557332"/>
-      <w:bookmarkStart w:id="3" w:name="_Toc452557509"/>
-      <w:bookmarkStart w:id="4" w:name="_Toc452557593"/>
+      <w:bookmarkStart w:id="2" w:name="_Toc452417191"/>
+      <w:bookmarkStart w:id="3" w:name="_Toc452557332"/>
+      <w:bookmarkStart w:id="4" w:name="_Toc452557509"/>
+      <w:bookmarkStart w:id="5" w:name="_Toc452557593"/>
     </w:p>
     <w:p>
       <w:pPr>
@@ -1802,10 +1790,10 @@
       <w:r>
         <w:t>HISTORIAL DE REVISIONES</w:t>
       </w:r>
-      <w:bookmarkEnd w:id="1"/>
       <w:bookmarkEnd w:id="2"/>
       <w:bookmarkEnd w:id="3"/>
       <w:bookmarkEnd w:id="4"/>
+      <w:bookmarkEnd w:id="5"/>
     </w:p>
     <w:tbl>
       <w:tblPr>
@@ -2812,6 +2800,12 @@
                 <w:rFonts w:ascii="Calibri" w:hAnsi="Calibri"/>
               </w:rPr>
             </w:pPr>
+            <w:r>
+              <w:rPr>
+                <w:rFonts w:ascii="Calibri" w:hAnsi="Calibri"/>
+              </w:rPr>
+              <w:t>Agregar Estados de Solicitud de Cambio</w:t>
+            </w:r>
           </w:p>
         </w:tc>
         <w:tc>
@@ -2968,7 +2962,7 @@
               <w:noProof/>
               <w:sz w:val="22"/>
               <w:szCs w:val="22"/>
-              <w:lang w:val="es-PE" w:eastAsia="es-PE"/>
+              <w:lang w:val="es-ES" w:eastAsia="es-ES"/>
             </w:rPr>
           </w:pPr>
           <w:r>
@@ -2980,7 +2974,7 @@
           <w:r>
             <w:fldChar w:fldCharType="separate"/>
           </w:r>
-          <w:hyperlink w:anchor="_Toc516200611" w:history="1">
+          <w:hyperlink w:anchor="_Toc516220042" w:history="1">
             <w:r>
               <w:rPr>
                 <w:rStyle w:val="Hipervnculo"/>
@@ -2997,7 +2991,7 @@
                 <w:noProof/>
                 <w:sz w:val="22"/>
                 <w:szCs w:val="22"/>
-                <w:lang w:val="es-PE" w:eastAsia="es-PE"/>
+                <w:lang w:val="es-ES" w:eastAsia="es-ES"/>
               </w:rPr>
               <w:tab/>
             </w:r>
@@ -3028,7 +3022,7 @@
                 <w:noProof/>
                 <w:webHidden/>
               </w:rPr>
-              <w:instrText xml:space="preserve"> PAGEREF _Toc516200611 \h </w:instrText>
+              <w:instrText xml:space="preserve"> PAGEREF _Toc516220042 \h </w:instrText>
             </w:r>
             <w:r>
               <w:rPr>
@@ -3069,10 +3063,10 @@
               <w:noProof/>
               <w:sz w:val="22"/>
               <w:szCs w:val="22"/>
-              <w:lang w:val="es-PE" w:eastAsia="es-PE"/>
+              <w:lang w:val="es-ES" w:eastAsia="es-ES"/>
             </w:rPr>
           </w:pPr>
-          <w:hyperlink w:anchor="_Toc516200612" w:history="1">
+          <w:hyperlink w:anchor="_Toc516220043" w:history="1">
             <w:r>
               <w:rPr>
                 <w:rStyle w:val="Hipervnculo"/>
@@ -3089,7 +3083,7 @@
                 <w:noProof/>
                 <w:sz w:val="22"/>
                 <w:szCs w:val="22"/>
-                <w:lang w:val="es-PE" w:eastAsia="es-PE"/>
+                <w:lang w:val="es-ES" w:eastAsia="es-ES"/>
               </w:rPr>
               <w:tab/>
             </w:r>
@@ -3120,7 +3114,7 @@
                 <w:noProof/>
                 <w:webHidden/>
               </w:rPr>
-              <w:instrText xml:space="preserve"> PAGEREF _Toc516200612 \h </w:instrText>
+              <w:instrText xml:space="preserve"> PAGEREF _Toc516220043 \h </w:instrText>
             </w:r>
             <w:r>
               <w:rPr>
@@ -3161,10 +3155,10 @@
               <w:noProof/>
               <w:sz w:val="22"/>
               <w:szCs w:val="22"/>
-              <w:lang w:val="es-PE" w:eastAsia="es-PE"/>
+              <w:lang w:val="es-ES" w:eastAsia="es-ES"/>
             </w:rPr>
           </w:pPr>
-          <w:hyperlink w:anchor="_Toc516200613" w:history="1">
+          <w:hyperlink w:anchor="_Toc516220044" w:history="1">
             <w:r>
               <w:rPr>
                 <w:rStyle w:val="Hipervnculo"/>
@@ -3180,7 +3174,7 @@
                 <w:noProof/>
                 <w:sz w:val="22"/>
                 <w:szCs w:val="22"/>
-                <w:lang w:val="es-PE" w:eastAsia="es-PE"/>
+                <w:lang w:val="es-ES" w:eastAsia="es-ES"/>
               </w:rPr>
               <w:tab/>
             </w:r>
@@ -3210,7 +3204,7 @@
                 <w:noProof/>
                 <w:webHidden/>
               </w:rPr>
-              <w:instrText xml:space="preserve"> PAGEREF _Toc516200613 \h </w:instrText>
+              <w:instrText xml:space="preserve"> PAGEREF _Toc516220044 \h </w:instrText>
             </w:r>
             <w:r>
               <w:rPr>
@@ -3251,10 +3245,10 @@
               <w:noProof/>
               <w:sz w:val="22"/>
               <w:szCs w:val="22"/>
-              <w:lang w:val="es-PE" w:eastAsia="es-PE"/>
+              <w:lang w:val="es-ES" w:eastAsia="es-ES"/>
             </w:rPr>
           </w:pPr>
-          <w:hyperlink w:anchor="_Toc516200614" w:history="1">
+          <w:hyperlink w:anchor="_Toc516220045" w:history="1">
             <w:r>
               <w:rPr>
                 <w:rStyle w:val="Hipervnculo"/>
@@ -3270,7 +3264,7 @@
                 <w:noProof/>
                 <w:sz w:val="22"/>
                 <w:szCs w:val="22"/>
-                <w:lang w:val="es-PE" w:eastAsia="es-PE"/>
+                <w:lang w:val="es-ES" w:eastAsia="es-ES"/>
               </w:rPr>
               <w:tab/>
             </w:r>
@@ -3300,7 +3294,7 @@
                 <w:noProof/>
                 <w:webHidden/>
               </w:rPr>
-              <w:instrText xml:space="preserve"> PAGEREF _Toc516200614 \h </w:instrText>
+              <w:instrText xml:space="preserve"> PAGEREF _Toc516220045 \h </w:instrText>
             </w:r>
             <w:r>
               <w:rPr>
@@ -3341,10 +3335,10 @@
               <w:noProof/>
               <w:sz w:val="22"/>
               <w:szCs w:val="22"/>
-              <w:lang w:val="es-PE" w:eastAsia="es-PE"/>
+              <w:lang w:val="es-ES" w:eastAsia="es-ES"/>
             </w:rPr>
           </w:pPr>
-          <w:hyperlink w:anchor="_Toc516200615" w:history="1">
+          <w:hyperlink w:anchor="_Toc516220046" w:history="1">
             <w:r>
               <w:rPr>
                 <w:rStyle w:val="Hipervnculo"/>
@@ -3360,7 +3354,7 @@
                 <w:noProof/>
                 <w:sz w:val="22"/>
                 <w:szCs w:val="22"/>
-                <w:lang w:val="es-PE" w:eastAsia="es-PE"/>
+                <w:lang w:val="es-ES" w:eastAsia="es-ES"/>
               </w:rPr>
               <w:tab/>
             </w:r>
@@ -3369,21 +3363,7 @@
                 <w:rStyle w:val="Hipervnculo"/>
                 <w:noProof/>
               </w:rPr>
-              <w:t>Prioridades de</w:t>
-            </w:r>
-            <w:r>
-              <w:rPr>
-                <w:rStyle w:val="Hipervnculo"/>
-                <w:noProof/>
-              </w:rPr>
-              <w:t xml:space="preserve"> </w:t>
-            </w:r>
-            <w:r>
-              <w:rPr>
-                <w:rStyle w:val="Hipervnculo"/>
-                <w:noProof/>
-              </w:rPr>
-              <w:t>la Solicitud de Cambio</w:t>
+              <w:t>Estados de la Solicitud de Cambio</w:t>
             </w:r>
             <w:r>
               <w:rPr>
@@ -3404,7 +3384,7 @@
                 <w:noProof/>
                 <w:webHidden/>
               </w:rPr>
-              <w:instrText xml:space="preserve"> PAGEREF _Toc516200615 \h </w:instrText>
+              <w:instrText xml:space="preserve"> PAGEREF _Toc516220046 \h </w:instrText>
             </w:r>
             <w:r>
               <w:rPr>
@@ -3445,10 +3425,10 @@
               <w:noProof/>
               <w:sz w:val="22"/>
               <w:szCs w:val="22"/>
-              <w:lang w:val="es-PE" w:eastAsia="es-PE"/>
+              <w:lang w:val="es-ES" w:eastAsia="es-ES"/>
             </w:rPr>
           </w:pPr>
-          <w:hyperlink w:anchor="_Toc516200616" w:history="1">
+          <w:hyperlink w:anchor="_Toc516220047" w:history="1">
             <w:r>
               <w:rPr>
                 <w:rStyle w:val="Hipervnculo"/>
@@ -3464,7 +3444,7 @@
                 <w:noProof/>
                 <w:sz w:val="22"/>
                 <w:szCs w:val="22"/>
-                <w:lang w:val="es-PE" w:eastAsia="es-PE"/>
+                <w:lang w:val="es-ES" w:eastAsia="es-ES"/>
               </w:rPr>
               <w:tab/>
             </w:r>
@@ -3473,21 +3453,106 @@
                 <w:rStyle w:val="Hipervnculo"/>
                 <w:noProof/>
               </w:rPr>
-              <w:t>Fases del Pr</w:t>
-            </w:r>
+              <w:t>Prioridades de la Solicitud de Cambio</w:t>
+            </w:r>
+            <w:r>
+              <w:rPr>
+                <w:noProof/>
+                <w:webHidden/>
+              </w:rPr>
+              <w:tab/>
+            </w:r>
+            <w:r>
+              <w:rPr>
+                <w:noProof/>
+                <w:webHidden/>
+              </w:rPr>
+              <w:fldChar w:fldCharType="begin"/>
+            </w:r>
+            <w:r>
+              <w:rPr>
+                <w:noProof/>
+                <w:webHidden/>
+              </w:rPr>
+              <w:instrText xml:space="preserve"> PAGEREF _Toc516220047 \h </w:instrText>
+            </w:r>
+            <w:r>
+              <w:rPr>
+                <w:noProof/>
+                <w:webHidden/>
+              </w:rPr>
+            </w:r>
+            <w:r>
+              <w:rPr>
+                <w:noProof/>
+                <w:webHidden/>
+              </w:rPr>
+              <w:fldChar w:fldCharType="separate"/>
+            </w:r>
+            <w:r>
+              <w:rPr>
+                <w:noProof/>
+                <w:webHidden/>
+              </w:rPr>
+              <w:t>5</w:t>
+            </w:r>
+            <w:r>
+              <w:rPr>
+                <w:noProof/>
+                <w:webHidden/>
+              </w:rPr>
+              <w:fldChar w:fldCharType="end"/>
+            </w:r>
+          </w:hyperlink>
+        </w:p>
+        <w:p>
+          <w:pPr>
+            <w:pStyle w:val="TDC1"/>
+            <w:rPr>
+              <w:rFonts w:asciiTheme="minorHAnsi" w:eastAsiaTheme="minorEastAsia" w:hAnsiTheme="minorHAnsi" w:cstheme="minorBidi"/>
+              <w:b w:val="0"/>
+              <w:bCs w:val="0"/>
+              <w:noProof/>
+              <w:sz w:val="22"/>
+              <w:szCs w:val="22"/>
+              <w:lang w:val="es-ES" w:eastAsia="es-ES"/>
+            </w:rPr>
+          </w:pPr>
+          <w:hyperlink w:anchor="_Toc516220048" w:history="1">
             <w:r>
               <w:rPr>
                 <w:rStyle w:val="Hipervnculo"/>
                 <w:noProof/>
               </w:rPr>
-              <w:t>o</w:t>
+              <w:t>6.</w:t>
+            </w:r>
+            <w:r>
+              <w:rPr>
+                <w:rFonts w:asciiTheme="minorHAnsi" w:eastAsiaTheme="minorEastAsia" w:hAnsiTheme="minorHAnsi" w:cstheme="minorBidi"/>
+                <w:b w:val="0"/>
+                <w:bCs w:val="0"/>
+                <w:noProof/>
+                <w:sz w:val="22"/>
+                <w:szCs w:val="22"/>
+                <w:lang w:val="es-ES" w:eastAsia="es-ES"/>
+              </w:rPr>
+              <w:tab/>
             </w:r>
             <w:r>
               <w:rPr>
                 <w:rStyle w:val="Hipervnculo"/>
                 <w:noProof/>
               </w:rPr>
-              <w:t>ceso de Gestión de Cambios</w:t>
+              <w:t>Fases del Proceso de Gest</w:t>
+            </w:r>
+            <w:bookmarkStart w:id="6" w:name="_GoBack"/>
+            <w:bookmarkEnd w:id="6"/>
+            <w:r>
+              <w:rPr>
+                <w:rStyle w:val="Hipervnculo"/>
+                <w:noProof/>
+              </w:rPr>
+              <w:t>ión de Cambios</w:t>
             </w:r>
             <w:r>
               <w:rPr>
@@ -3508,7 +3573,7 @@
                 <w:noProof/>
                 <w:webHidden/>
               </w:rPr>
-              <w:instrText xml:space="preserve"> PAGEREF _Toc516200616 \h </w:instrText>
+              <w:instrText xml:space="preserve"> PAGEREF _Toc516220048 \h </w:instrText>
             </w:r>
             <w:r>
               <w:rPr>
@@ -3528,7 +3593,7 @@
                 <w:noProof/>
                 <w:webHidden/>
               </w:rPr>
-              <w:t>5</w:t>
+              <w:t>6</w:t>
             </w:r>
             <w:r>
               <w:rPr>
@@ -3549,16 +3614,16 @@
               <w:noProof/>
               <w:sz w:val="22"/>
               <w:szCs w:val="22"/>
-              <w:lang w:val="es-PE" w:eastAsia="es-PE"/>
+              <w:lang w:val="es-ES" w:eastAsia="es-ES"/>
             </w:rPr>
           </w:pPr>
-          <w:hyperlink w:anchor="_Toc516200617" w:history="1">
+          <w:hyperlink w:anchor="_Toc516220049" w:history="1">
             <w:r>
               <w:rPr>
                 <w:rStyle w:val="Hipervnculo"/>
                 <w:noProof/>
               </w:rPr>
-              <w:t>5.1.</w:t>
+              <w:t>6.1.</w:t>
             </w:r>
             <w:r>
               <w:rPr>
@@ -3568,7 +3633,7 @@
                 <w:noProof/>
                 <w:sz w:val="22"/>
                 <w:szCs w:val="22"/>
-                <w:lang w:val="es-PE" w:eastAsia="es-PE"/>
+                <w:lang w:val="es-ES" w:eastAsia="es-ES"/>
               </w:rPr>
               <w:tab/>
             </w:r>
@@ -3598,7 +3663,7 @@
                 <w:noProof/>
                 <w:webHidden/>
               </w:rPr>
-              <w:instrText xml:space="preserve"> PAGEREF _Toc516200617 \h </w:instrText>
+              <w:instrText xml:space="preserve"> PAGEREF _Toc516220049 \h </w:instrText>
             </w:r>
             <w:r>
               <w:rPr>
@@ -3639,16 +3704,16 @@
               <w:noProof/>
               <w:sz w:val="22"/>
               <w:szCs w:val="22"/>
-              <w:lang w:val="es-PE" w:eastAsia="es-PE"/>
+              <w:lang w:val="es-ES" w:eastAsia="es-ES"/>
             </w:rPr>
           </w:pPr>
-          <w:hyperlink w:anchor="_Toc516200618" w:history="1">
+          <w:hyperlink w:anchor="_Toc516220050" w:history="1">
             <w:r>
               <w:rPr>
                 <w:rStyle w:val="Hipervnculo"/>
                 <w:noProof/>
               </w:rPr>
-              <w:t>5.2.</w:t>
+              <w:t>6.2.</w:t>
             </w:r>
             <w:r>
               <w:rPr>
@@ -3658,7 +3723,7 @@
                 <w:noProof/>
                 <w:sz w:val="22"/>
                 <w:szCs w:val="22"/>
-                <w:lang w:val="es-PE" w:eastAsia="es-PE"/>
+                <w:lang w:val="es-ES" w:eastAsia="es-ES"/>
               </w:rPr>
               <w:tab/>
             </w:r>
@@ -3688,7 +3753,7 @@
                 <w:noProof/>
                 <w:webHidden/>
               </w:rPr>
-              <w:instrText xml:space="preserve"> PAGEREF _Toc516200618 \h </w:instrText>
+              <w:instrText xml:space="preserve"> PAGEREF _Toc516220050 \h </w:instrText>
             </w:r>
             <w:r>
               <w:rPr>
@@ -3708,7 +3773,7 @@
                 <w:noProof/>
                 <w:webHidden/>
               </w:rPr>
-              <w:t>6</w:t>
+              <w:t>7</w:t>
             </w:r>
             <w:r>
               <w:rPr>
@@ -3729,16 +3794,16 @@
               <w:noProof/>
               <w:sz w:val="22"/>
               <w:szCs w:val="22"/>
-              <w:lang w:val="es-PE" w:eastAsia="es-PE"/>
+              <w:lang w:val="es-ES" w:eastAsia="es-ES"/>
             </w:rPr>
           </w:pPr>
-          <w:hyperlink w:anchor="_Toc516200619" w:history="1">
+          <w:hyperlink w:anchor="_Toc516220051" w:history="1">
             <w:r>
               <w:rPr>
                 <w:rStyle w:val="Hipervnculo"/>
                 <w:noProof/>
               </w:rPr>
-              <w:t>5.3.</w:t>
+              <w:t>6.3.</w:t>
             </w:r>
             <w:r>
               <w:rPr>
@@ -3748,7 +3813,7 @@
                 <w:noProof/>
                 <w:sz w:val="22"/>
                 <w:szCs w:val="22"/>
-                <w:lang w:val="es-PE" w:eastAsia="es-PE"/>
+                <w:lang w:val="es-ES" w:eastAsia="es-ES"/>
               </w:rPr>
               <w:tab/>
             </w:r>
@@ -3778,7 +3843,7 @@
                 <w:noProof/>
                 <w:webHidden/>
               </w:rPr>
-              <w:instrText xml:space="preserve"> PAGEREF _Toc516200619 \h </w:instrText>
+              <w:instrText xml:space="preserve"> PAGEREF _Toc516220051 \h </w:instrText>
             </w:r>
             <w:r>
               <w:rPr>
@@ -3819,16 +3884,16 @@
               <w:noProof/>
               <w:sz w:val="22"/>
               <w:szCs w:val="22"/>
-              <w:lang w:val="es-PE" w:eastAsia="es-PE"/>
+              <w:lang w:val="es-ES" w:eastAsia="es-ES"/>
             </w:rPr>
           </w:pPr>
-          <w:hyperlink w:anchor="_Toc516200620" w:history="1">
+          <w:hyperlink w:anchor="_Toc516220052" w:history="1">
             <w:r>
               <w:rPr>
                 <w:rStyle w:val="Hipervnculo"/>
                 <w:noProof/>
               </w:rPr>
-              <w:t>5.4.</w:t>
+              <w:t>6.4.</w:t>
             </w:r>
             <w:r>
               <w:rPr>
@@ -3838,7 +3903,7 @@
                 <w:noProof/>
                 <w:sz w:val="22"/>
                 <w:szCs w:val="22"/>
-                <w:lang w:val="es-PE" w:eastAsia="es-PE"/>
+                <w:lang w:val="es-ES" w:eastAsia="es-ES"/>
               </w:rPr>
               <w:tab/>
             </w:r>
@@ -3868,7 +3933,7 @@
                 <w:noProof/>
                 <w:webHidden/>
               </w:rPr>
-              <w:instrText xml:space="preserve"> PAGEREF _Toc516200620 \h </w:instrText>
+              <w:instrText xml:space="preserve"> PAGEREF _Toc516220052 \h </w:instrText>
             </w:r>
             <w:r>
               <w:rPr>
@@ -3909,16 +3974,16 @@
               <w:noProof/>
               <w:sz w:val="22"/>
               <w:szCs w:val="22"/>
-              <w:lang w:val="es-PE" w:eastAsia="es-PE"/>
+              <w:lang w:val="es-ES" w:eastAsia="es-ES"/>
             </w:rPr>
           </w:pPr>
-          <w:hyperlink w:anchor="_Toc516200621" w:history="1">
+          <w:hyperlink w:anchor="_Toc516220053" w:history="1">
             <w:r>
               <w:rPr>
                 <w:rStyle w:val="Hipervnculo"/>
                 <w:noProof/>
               </w:rPr>
-              <w:t>5.5.</w:t>
+              <w:t>6.5.</w:t>
             </w:r>
             <w:r>
               <w:rPr>
@@ -3928,7 +3993,7 @@
                 <w:noProof/>
                 <w:sz w:val="22"/>
                 <w:szCs w:val="22"/>
-                <w:lang w:val="es-PE" w:eastAsia="es-PE"/>
+                <w:lang w:val="es-ES" w:eastAsia="es-ES"/>
               </w:rPr>
               <w:tab/>
             </w:r>
@@ -3958,7 +4023,7 @@
                 <w:noProof/>
                 <w:webHidden/>
               </w:rPr>
-              <w:instrText xml:space="preserve"> PAGEREF _Toc516200621 \h </w:instrText>
+              <w:instrText xml:space="preserve"> PAGEREF _Toc516220053 \h </w:instrText>
             </w:r>
             <w:r>
               <w:rPr>
@@ -3999,16 +4064,16 @@
               <w:noProof/>
               <w:sz w:val="22"/>
               <w:szCs w:val="22"/>
-              <w:lang w:val="es-PE" w:eastAsia="es-PE"/>
+              <w:lang w:val="es-ES" w:eastAsia="es-ES"/>
             </w:rPr>
           </w:pPr>
-          <w:hyperlink w:anchor="_Toc516200622" w:history="1">
+          <w:hyperlink w:anchor="_Toc516220054" w:history="1">
             <w:r>
               <w:rPr>
                 <w:rStyle w:val="Hipervnculo"/>
                 <w:noProof/>
               </w:rPr>
-              <w:t>5.6.</w:t>
+              <w:t>6.6.</w:t>
             </w:r>
             <w:r>
               <w:rPr>
@@ -4018,7 +4083,7 @@
                 <w:noProof/>
                 <w:sz w:val="22"/>
                 <w:szCs w:val="22"/>
-                <w:lang w:val="es-PE" w:eastAsia="es-PE"/>
+                <w:lang w:val="es-ES" w:eastAsia="es-ES"/>
               </w:rPr>
               <w:tab/>
             </w:r>
@@ -4048,7 +4113,7 @@
                 <w:noProof/>
                 <w:webHidden/>
               </w:rPr>
-              <w:instrText xml:space="preserve"> PAGEREF _Toc516200622 \h </w:instrText>
+              <w:instrText xml:space="preserve"> PAGEREF _Toc516220054 \h </w:instrText>
             </w:r>
             <w:r>
               <w:rPr>
@@ -4089,16 +4154,16 @@
               <w:noProof/>
               <w:sz w:val="22"/>
               <w:szCs w:val="22"/>
-              <w:lang w:val="es-PE" w:eastAsia="es-PE"/>
+              <w:lang w:val="es-ES" w:eastAsia="es-ES"/>
             </w:rPr>
           </w:pPr>
-          <w:hyperlink w:anchor="_Toc516200623" w:history="1">
+          <w:hyperlink w:anchor="_Toc516220055" w:history="1">
             <w:r>
               <w:rPr>
                 <w:rStyle w:val="Hipervnculo"/>
                 <w:noProof/>
               </w:rPr>
-              <w:t>5.7.</w:t>
+              <w:t>6.7.</w:t>
             </w:r>
             <w:r>
               <w:rPr>
@@ -4108,7 +4173,7 @@
                 <w:noProof/>
                 <w:sz w:val="22"/>
                 <w:szCs w:val="22"/>
-                <w:lang w:val="es-PE" w:eastAsia="es-PE"/>
+                <w:lang w:val="es-ES" w:eastAsia="es-ES"/>
               </w:rPr>
               <w:tab/>
             </w:r>
@@ -4138,7 +4203,7 @@
                 <w:noProof/>
                 <w:webHidden/>
               </w:rPr>
-              <w:instrText xml:space="preserve"> PAGEREF _Toc516200623 \h </w:instrText>
+              <w:instrText xml:space="preserve"> PAGEREF _Toc516220055 \h </w:instrText>
             </w:r>
             <w:r>
               <w:rPr>
@@ -4158,7 +4223,7 @@
                 <w:noProof/>
                 <w:webHidden/>
               </w:rPr>
-              <w:t>8</w:t>
+              <w:t>9</w:t>
             </w:r>
             <w:r>
               <w:rPr>
@@ -4179,16 +4244,16 @@
               <w:noProof/>
               <w:sz w:val="22"/>
               <w:szCs w:val="22"/>
-              <w:lang w:val="es-PE" w:eastAsia="es-PE"/>
+              <w:lang w:val="es-ES" w:eastAsia="es-ES"/>
             </w:rPr>
           </w:pPr>
-          <w:hyperlink w:anchor="_Toc516200624" w:history="1">
+          <w:hyperlink w:anchor="_Toc516220056" w:history="1">
             <w:r>
               <w:rPr>
                 <w:rStyle w:val="Hipervnculo"/>
                 <w:noProof/>
               </w:rPr>
-              <w:t>5.8.</w:t>
+              <w:t>6.8.</w:t>
             </w:r>
             <w:r>
               <w:rPr>
@@ -4198,7 +4263,7 @@
                 <w:noProof/>
                 <w:sz w:val="22"/>
                 <w:szCs w:val="22"/>
-                <w:lang w:val="es-PE" w:eastAsia="es-PE"/>
+                <w:lang w:val="es-ES" w:eastAsia="es-ES"/>
               </w:rPr>
               <w:tab/>
             </w:r>
@@ -4207,21 +4272,7 @@
                 <w:rStyle w:val="Hipervnculo"/>
                 <w:noProof/>
               </w:rPr>
-              <w:t>Cie</w:t>
-            </w:r>
-            <w:r>
-              <w:rPr>
-                <w:rStyle w:val="Hipervnculo"/>
-                <w:noProof/>
-              </w:rPr>
-              <w:t>r</w:t>
-            </w:r>
-            <w:r>
-              <w:rPr>
-                <w:rStyle w:val="Hipervnculo"/>
-                <w:noProof/>
-              </w:rPr>
-              <w:t>re</w:t>
+              <w:t>Cierre</w:t>
             </w:r>
             <w:r>
               <w:rPr>
@@ -4242,7 +4293,7 @@
                 <w:noProof/>
                 <w:webHidden/>
               </w:rPr>
-              <w:instrText xml:space="preserve"> PAGEREF _Toc516200624 \h </w:instrText>
+              <w:instrText xml:space="preserve"> PAGEREF _Toc516220056 \h </w:instrText>
             </w:r>
             <w:r>
               <w:rPr>
@@ -4439,7 +4490,7 @@
           <w:lang w:val="es-AR"/>
         </w:rPr>
       </w:pPr>
-      <w:bookmarkStart w:id="5" w:name="_Toc516200611"/>
+      <w:bookmarkStart w:id="7" w:name="_Toc516220042"/>
       <w:r>
         <w:rPr>
           <w:rFonts w:cstheme="majorHAnsi"/>
@@ -4449,7 +4500,7 @@
         </w:rPr>
         <w:t>Introducción</w:t>
       </w:r>
-      <w:bookmarkEnd w:id="5"/>
+      <w:bookmarkEnd w:id="7"/>
     </w:p>
     <w:p>
       <w:pPr>
@@ -4467,8 +4518,8 @@
           <w:color w:val="auto"/>
         </w:rPr>
       </w:pPr>
-      <w:bookmarkStart w:id="6" w:name="_Toc454898455"/>
-      <w:bookmarkStart w:id="7" w:name="_Toc516200612"/>
+      <w:bookmarkStart w:id="8" w:name="_Toc454898455"/>
+      <w:bookmarkStart w:id="9" w:name="_Toc516220043"/>
       <w:r>
         <w:rPr>
           <w:rFonts w:asciiTheme="minorHAnsi" w:hAnsiTheme="minorHAnsi" w:cs="Times New Roman"/>
@@ -4477,8 +4528,8 @@
         </w:rPr>
         <w:t>Propósito</w:t>
       </w:r>
-      <w:bookmarkEnd w:id="6"/>
-      <w:bookmarkEnd w:id="7"/>
+      <w:bookmarkEnd w:id="8"/>
+      <w:bookmarkEnd w:id="9"/>
     </w:p>
     <w:p>
       <w:pPr>
@@ -4528,14 +4579,14 @@
           <w:lang w:val="es-AR"/>
         </w:rPr>
       </w:pPr>
-      <w:bookmarkStart w:id="8" w:name="_Toc516200613"/>
+      <w:bookmarkStart w:id="10" w:name="_Toc516220044"/>
       <w:r>
         <w:rPr>
           <w:lang w:val="es-AR"/>
         </w:rPr>
         <w:t>Solicitud de Cambio (RFC)</w:t>
       </w:r>
-      <w:bookmarkEnd w:id="8"/>
+      <w:bookmarkEnd w:id="10"/>
     </w:p>
     <w:p>
       <w:pPr>
@@ -5127,6 +5178,7 @@
                 <w:b/>
                 <w:lang w:val="es-AR"/>
               </w:rPr>
+              <w:lastRenderedPageBreak/>
               <w:t>Prioridad</w:t>
             </w:r>
           </w:p>
@@ -5177,7 +5229,6 @@
                 <w:b/>
                 <w:lang w:val="es-AR"/>
               </w:rPr>
-              <w:lastRenderedPageBreak/>
               <w:t>Items</w:t>
             </w:r>
             <w:proofErr w:type="spellEnd"/>
@@ -5312,14 +5363,14 @@
           <w:lang w:val="es-AR"/>
         </w:rPr>
       </w:pPr>
-      <w:bookmarkStart w:id="9" w:name="_Toc516200614"/>
+      <w:bookmarkStart w:id="11" w:name="_Toc516220045"/>
       <w:r>
         <w:rPr>
           <w:lang w:val="es-AR"/>
         </w:rPr>
         <w:t>Tipos de la Solicitud de Cambio</w:t>
       </w:r>
-      <w:bookmarkEnd w:id="9"/>
+      <w:bookmarkEnd w:id="11"/>
     </w:p>
     <w:p>
       <w:pPr>
@@ -5473,13 +5524,14 @@
           <w:lang w:val="es-AR"/>
         </w:rPr>
       </w:pPr>
-      <w:bookmarkStart w:id="10" w:name="_Toc516200615"/>
+      <w:bookmarkStart w:id="12" w:name="_Toc516220046"/>
       <w:r>
         <w:rPr>
           <w:lang w:val="es-AR"/>
         </w:rPr>
         <w:t>Estados de la Solicitud de Cambio</w:t>
       </w:r>
+      <w:bookmarkEnd w:id="12"/>
     </w:p>
     <w:p>
       <w:pPr>
@@ -5493,31 +5545,7 @@
         <w:rPr>
           <w:lang w:val="es-AR"/>
         </w:rPr>
-        <w:t>En la tabla 0</w:t>
-      </w:r>
-      <w:r>
-        <w:rPr>
-          <w:lang w:val="es-AR"/>
-        </w:rPr>
-        <w:t>3</w:t>
-      </w:r>
-      <w:r>
-        <w:rPr>
-          <w:lang w:val="es-AR"/>
-        </w:rPr>
-        <w:t xml:space="preserve"> se muestra</w:t>
-      </w:r>
-      <w:r>
-        <w:rPr>
-          <w:lang w:val="es-AR"/>
-        </w:rPr>
-        <w:t>n los estados de la solicitud de cambio</w:t>
-      </w:r>
-      <w:r>
-        <w:rPr>
-          <w:lang w:val="es-AR"/>
-        </w:rPr>
-        <w:t>:</w:t>
+        <w:t>En la tabla 03 se muestran los estados de la solicitud de cambio:</w:t>
       </w:r>
     </w:p>
     <w:tbl>
@@ -5936,8 +5964,6 @@
               </w:rPr>
               <w:t>Aprobación</w:t>
             </w:r>
-            <w:bookmarkStart w:id="11" w:name="_GoBack"/>
-            <w:bookmarkEnd w:id="11"/>
             <w:r>
               <w:rPr>
                 <w:lang w:val="es-AR"/>
@@ -6135,13 +6161,14 @@
           <w:lang w:val="es-AR"/>
         </w:rPr>
       </w:pPr>
+      <w:bookmarkStart w:id="13" w:name="_Toc516220047"/>
       <w:r>
         <w:rPr>
           <w:lang w:val="es-AR"/>
         </w:rPr>
         <w:t>Prioridades de la Solicitud de Cambio</w:t>
       </w:r>
-      <w:bookmarkEnd w:id="10"/>
+      <w:bookmarkEnd w:id="13"/>
     </w:p>
     <w:p>
       <w:pPr>
@@ -6362,6 +6389,7 @@
               <w:rPr>
                 <w:lang w:val="es-AR"/>
               </w:rPr>
+              <w:lastRenderedPageBreak/>
               <w:t>URGENCIA</w:t>
             </w:r>
           </w:p>
@@ -6932,14 +6960,14 @@
           <w:lang w:val="es-AR"/>
         </w:rPr>
       </w:pPr>
-      <w:bookmarkStart w:id="12" w:name="_Toc516200616"/>
+      <w:bookmarkStart w:id="14" w:name="_Toc516220048"/>
       <w:r>
         <w:rPr>
           <w:lang w:val="es-AR"/>
         </w:rPr>
         <w:t>Fases del Proceso de Gestión de Cambios</w:t>
       </w:r>
-      <w:bookmarkEnd w:id="12"/>
+      <w:bookmarkEnd w:id="14"/>
     </w:p>
     <w:p>
       <w:pPr>
@@ -7015,14 +7043,14 @@
           <w:lang w:val="es-AR"/>
         </w:rPr>
       </w:pPr>
-      <w:bookmarkStart w:id="13" w:name="_Toc516200617"/>
+      <w:bookmarkStart w:id="15" w:name="_Toc516220049"/>
       <w:r>
         <w:rPr>
           <w:lang w:val="es-AR"/>
         </w:rPr>
         <w:t>Recibir y analizar la petición</w:t>
       </w:r>
-      <w:bookmarkEnd w:id="13"/>
+      <w:bookmarkEnd w:id="15"/>
     </w:p>
     <w:p>
       <w:pPr>
@@ -7374,6 +7402,7 @@
               <w:rPr>
                 <w:lang w:val="es-AR"/>
               </w:rPr>
+              <w:lastRenderedPageBreak/>
               <w:t>El tiempo de espera para la validación del RFC es de 24 horas a 48 horas.</w:t>
             </w:r>
           </w:p>
@@ -7424,14 +7453,14 @@
           <w:lang w:val="es-AR"/>
         </w:rPr>
       </w:pPr>
-      <w:bookmarkStart w:id="14" w:name="_Toc516200618"/>
+      <w:bookmarkStart w:id="16" w:name="_Toc516220050"/>
       <w:r>
         <w:rPr>
           <w:lang w:val="es-AR"/>
         </w:rPr>
         <w:t>Clasificar el cambio</w:t>
       </w:r>
-      <w:bookmarkEnd w:id="14"/>
+      <w:bookmarkEnd w:id="16"/>
     </w:p>
     <w:p>
       <w:pPr>
@@ -7780,14 +7809,14 @@
           <w:lang w:val="es-AR"/>
         </w:rPr>
       </w:pPr>
-      <w:bookmarkStart w:id="15" w:name="_Toc516200619"/>
+      <w:bookmarkStart w:id="17" w:name="_Toc516220051"/>
       <w:r>
         <w:rPr>
           <w:lang w:val="es-AR"/>
         </w:rPr>
         <w:t>Evaluación del impacto y riesgo</w:t>
       </w:r>
-      <w:bookmarkEnd w:id="15"/>
+      <w:bookmarkEnd w:id="17"/>
     </w:p>
     <w:p>
       <w:pPr>
@@ -8219,14 +8248,14 @@
           <w:lang w:val="es-AR"/>
         </w:rPr>
       </w:pPr>
-      <w:bookmarkStart w:id="16" w:name="_Toc516200620"/>
+      <w:bookmarkStart w:id="18" w:name="_Toc516220052"/>
       <w:r>
         <w:rPr>
           <w:lang w:val="es-AR"/>
         </w:rPr>
         <w:t>Aprobación del cambio</w:t>
       </w:r>
-      <w:bookmarkEnd w:id="16"/>
+      <w:bookmarkEnd w:id="18"/>
     </w:p>
     <w:p>
       <w:pPr>
@@ -8304,6 +8333,7 @@
                 <w:b/>
                 <w:lang w:val="es-AR"/>
               </w:rPr>
+              <w:lastRenderedPageBreak/>
               <w:t>Actividades</w:t>
             </w:r>
           </w:p>
@@ -8349,7 +8379,6 @@
               <w:rPr>
                 <w:lang w:val="es-AR"/>
               </w:rPr>
-              <w:lastRenderedPageBreak/>
               <w:t>Designar a los miembros del CCC que aprobarán la solicitud de cambio.</w:t>
             </w:r>
           </w:p>
@@ -8433,7 +8462,6 @@
                 <w:b/>
                 <w:lang w:val="es-AR"/>
               </w:rPr>
-              <w:lastRenderedPageBreak/>
               <w:t>Documentación</w:t>
             </w:r>
           </w:p>
@@ -8635,14 +8663,14 @@
           <w:lang w:val="es-AR"/>
         </w:rPr>
       </w:pPr>
-      <w:bookmarkStart w:id="17" w:name="_Toc516200621"/>
+      <w:bookmarkStart w:id="19" w:name="_Toc516220053"/>
       <w:r>
         <w:rPr>
           <w:lang w:val="es-AR"/>
         </w:rPr>
         <w:t>Planificación y Calendarización</w:t>
       </w:r>
-      <w:bookmarkEnd w:id="17"/>
+      <w:bookmarkEnd w:id="19"/>
     </w:p>
     <w:p>
       <w:pPr>
@@ -8966,14 +8994,14 @@
           <w:lang w:val="es-AR"/>
         </w:rPr>
       </w:pPr>
-      <w:bookmarkStart w:id="18" w:name="_Toc516200622"/>
+      <w:bookmarkStart w:id="20" w:name="_Toc516220054"/>
       <w:r>
         <w:rPr>
           <w:lang w:val="es-AR"/>
         </w:rPr>
         <w:t>Implementación del cambio</w:t>
       </w:r>
-      <w:bookmarkEnd w:id="18"/>
+      <w:bookmarkEnd w:id="20"/>
     </w:p>
     <w:p>
       <w:pPr>
@@ -9151,6 +9179,7 @@
               <w:rPr>
                 <w:lang w:val="es-AR"/>
               </w:rPr>
+              <w:lastRenderedPageBreak/>
               <w:t xml:space="preserve">Cambio de estado de petición de PLANIFICADO </w:t>
             </w:r>
             <w:r>
@@ -9189,6 +9218,7 @@
                 <w:b/>
                 <w:lang w:val="es-AR"/>
               </w:rPr>
+              <w:lastRenderedPageBreak/>
               <w:t>Documentación</w:t>
             </w:r>
           </w:p>
@@ -9215,7 +9245,6 @@
               <w:rPr>
                 <w:lang w:val="es-AR"/>
               </w:rPr>
-              <w:lastRenderedPageBreak/>
               <w:t>Plan de gestión de cambios</w:t>
             </w:r>
           </w:p>
@@ -9389,14 +9418,14 @@
           <w:lang w:val="es-AR"/>
         </w:rPr>
       </w:pPr>
-      <w:bookmarkStart w:id="19" w:name="_Toc516200623"/>
+      <w:bookmarkStart w:id="21" w:name="_Toc516220055"/>
       <w:r>
         <w:rPr>
           <w:lang w:val="es-AR"/>
         </w:rPr>
         <w:t>Verificación de la Implementación (PIR)</w:t>
       </w:r>
-      <w:bookmarkEnd w:id="19"/>
+      <w:bookmarkEnd w:id="21"/>
     </w:p>
     <w:p>
       <w:pPr>
@@ -9788,14 +9817,14 @@
           <w:lang w:val="es-AR"/>
         </w:rPr>
       </w:pPr>
-      <w:bookmarkStart w:id="20" w:name="_Toc516200624"/>
+      <w:bookmarkStart w:id="22" w:name="_Toc516220056"/>
       <w:r>
         <w:rPr>
           <w:lang w:val="es-AR"/>
         </w:rPr>
         <w:t>Cierre</w:t>
       </w:r>
-      <w:bookmarkEnd w:id="20"/>
+      <w:bookmarkEnd w:id="22"/>
     </w:p>
     <w:p>
       <w:pPr>
@@ -10166,6 +10195,7 @@
               <w:rPr>
                 <w:lang w:val="es-AR"/>
               </w:rPr>
+              <w:lastRenderedPageBreak/>
               <w:t>El</w:t>
             </w:r>
             <w:r>
@@ -10201,6 +10231,7 @@
           <w:sz w:val="18"/>
           <w:lang w:val="es-AR"/>
         </w:rPr>
+        <w:lastRenderedPageBreak/>
         <w:t>Tabla 12</w:t>
       </w:r>
       <w:r>
@@ -13016,6 +13047,7 @@
     <w:lsdException w:name="HTML Sample" w:semiHidden="1" w:unhideWhenUsed="1"/>
     <w:lsdException w:name="HTML Typewriter" w:semiHidden="1" w:unhideWhenUsed="1"/>
     <w:lsdException w:name="HTML Variable" w:semiHidden="1" w:unhideWhenUsed="1"/>
+    <w:lsdException w:name="Normal Table" w:semiHidden="1" w:unhideWhenUsed="1"/>
     <w:lsdException w:name="annotation subject" w:semiHidden="1" w:unhideWhenUsed="1"/>
     <w:lsdException w:name="No List" w:semiHidden="1" w:unhideWhenUsed="1"/>
     <w:lsdException w:name="Outline List 1" w:semiHidden="1" w:unhideWhenUsed="1"/>
@@ -13059,8 +13091,10 @@
     <w:lsdException w:name="Table Elegant" w:semiHidden="1" w:unhideWhenUsed="1"/>
     <w:lsdException w:name="Table Professional" w:semiHidden="1" w:unhideWhenUsed="1"/>
     <w:lsdException w:name="Table Subtle 1" w:semiHidden="1" w:unhideWhenUsed="1"/>
+    <w:lsdException w:name="Table Subtle 2" w:semiHidden="1" w:unhideWhenUsed="1"/>
     <w:lsdException w:name="Table Web 1" w:semiHidden="1" w:unhideWhenUsed="1"/>
     <w:lsdException w:name="Table Web 2" w:semiHidden="1" w:unhideWhenUsed="1"/>
+    <w:lsdException w:name="Table Web 3" w:semiHidden="1" w:unhideWhenUsed="1"/>
     <w:lsdException w:name="Balloon Text" w:semiHidden="1" w:unhideWhenUsed="1"/>
     <w:lsdException w:name="Table Grid" w:uiPriority="39"/>
     <w:lsdException w:name="Table Theme" w:semiHidden="1" w:unhideWhenUsed="1"/>
@@ -17644,7 +17678,7 @@
 </file>
 
 <file path=customXml/itemProps1.xml><?xml version="1.0" encoding="utf-8"?>
-<ds:datastoreItem xmlns:ds="http://schemas.openxmlformats.org/officeDocument/2006/customXml" ds:itemID="{81872EBE-E844-41A2-9BEA-80755A58CC3B}">
+<ds:datastoreItem xmlns:ds="http://schemas.openxmlformats.org/officeDocument/2006/customXml" ds:itemID="{0C23AFF8-80C0-4EDD-9ACE-E90DF64E4063}">
   <ds:schemaRefs>
     <ds:schemaRef ds:uri="http://schemas.openxmlformats.org/officeDocument/2006/bibliography"/>
   </ds:schemaRefs>

</xml_diff>